<commit_message>
Refactorizing and trying new techniques
</commit_message>
<xml_diff>
--- a/Racing Simulation (AI for Games).docx
+++ b/Racing Simulation (AI for Games).docx
@@ -3970,24 +3970,14 @@
                             <w:r>
                               <w:t xml:space="preserve">Figure </w:t>
                             </w:r>
-                            <w:r>
-                              <w:fldChar w:fldCharType="begin"/>
-                            </w:r>
-                            <w:r>
-                              <w:instrText xml:space="preserve"> SEQ Figure \* ARABIC </w:instrText>
-                            </w:r>
-                            <w:r>
-                              <w:fldChar w:fldCharType="separate"/>
-                            </w:r>
-                            <w:r>
-                              <w:rPr>
-                                <w:noProof/>
-                              </w:rPr>
-                              <w:t>1</w:t>
-                            </w:r>
-                            <w:r>
-                              <w:fldChar w:fldCharType="end"/>
-                            </w:r>
+                            <w:fldSimple w:instr=" SEQ Figure \* ARABIC ">
+                              <w:r>
+                                <w:rPr>
+                                  <w:noProof/>
+                                </w:rPr>
+                                <w:t>1</w:t>
+                              </w:r>
+                            </w:fldSimple>
                             <w:r>
                               <w:t>:</w:t>
                             </w:r>
@@ -4025,24 +4015,14 @@
                       <w:r>
                         <w:t xml:space="preserve">Figure </w:t>
                       </w:r>
-                      <w:r>
-                        <w:fldChar w:fldCharType="begin"/>
-                      </w:r>
-                      <w:r>
-                        <w:instrText xml:space="preserve"> SEQ Figure \* ARABIC </w:instrText>
-                      </w:r>
-                      <w:r>
-                        <w:fldChar w:fldCharType="separate"/>
-                      </w:r>
-                      <w:r>
-                        <w:rPr>
-                          <w:noProof/>
-                        </w:rPr>
-                        <w:t>1</w:t>
-                      </w:r>
-                      <w:r>
-                        <w:fldChar w:fldCharType="end"/>
-                      </w:r>
+                      <w:fldSimple w:instr=" SEQ Figure \* ARABIC ">
+                        <w:r>
+                          <w:rPr>
+                            <w:noProof/>
+                          </w:rPr>
+                          <w:t>1</w:t>
+                        </w:r>
+                      </w:fldSimple>
                       <w:r>
                         <w:t>:</w:t>
                       </w:r>
@@ -4244,24 +4224,14 @@
                             <w:r>
                               <w:t xml:space="preserve">Figure </w:t>
                             </w:r>
-                            <w:r>
-                              <w:fldChar w:fldCharType="begin"/>
-                            </w:r>
-                            <w:r>
-                              <w:instrText xml:space="preserve"> SEQ Figure \* ARABIC </w:instrText>
-                            </w:r>
-                            <w:r>
-                              <w:fldChar w:fldCharType="separate"/>
-                            </w:r>
-                            <w:r>
-                              <w:rPr>
-                                <w:noProof/>
-                              </w:rPr>
-                              <w:t>2</w:t>
-                            </w:r>
-                            <w:r>
-                              <w:fldChar w:fldCharType="end"/>
-                            </w:r>
+                            <w:fldSimple w:instr=" SEQ Figure \* ARABIC ">
+                              <w:r>
+                                <w:rPr>
+                                  <w:noProof/>
+                                </w:rPr>
+                                <w:t>2</w:t>
+                              </w:r>
+                            </w:fldSimple>
                             <w:r>
                               <w:t xml:space="preserve">: </w:t>
                             </w:r>
@@ -4299,24 +4269,14 @@
                       <w:r>
                         <w:t xml:space="preserve">Figure </w:t>
                       </w:r>
-                      <w:r>
-                        <w:fldChar w:fldCharType="begin"/>
-                      </w:r>
-                      <w:r>
-                        <w:instrText xml:space="preserve"> SEQ Figure \* ARABIC </w:instrText>
-                      </w:r>
-                      <w:r>
-                        <w:fldChar w:fldCharType="separate"/>
-                      </w:r>
-                      <w:r>
-                        <w:rPr>
-                          <w:noProof/>
-                        </w:rPr>
-                        <w:t>2</w:t>
-                      </w:r>
-                      <w:r>
-                        <w:fldChar w:fldCharType="end"/>
-                      </w:r>
+                      <w:fldSimple w:instr=" SEQ Figure \* ARABIC ">
+                        <w:r>
+                          <w:rPr>
+                            <w:noProof/>
+                          </w:rPr>
+                          <w:t>2</w:t>
+                        </w:r>
+                      </w:fldSimple>
                       <w:r>
                         <w:t xml:space="preserve">: </w:t>
                       </w:r>
@@ -4471,24 +4431,14 @@
                             <w:r>
                               <w:t xml:space="preserve">Figure </w:t>
                             </w:r>
-                            <w:r>
-                              <w:fldChar w:fldCharType="begin"/>
-                            </w:r>
-                            <w:r>
-                              <w:instrText xml:space="preserve"> SEQ Figure \* ARABIC </w:instrText>
-                            </w:r>
-                            <w:r>
-                              <w:fldChar w:fldCharType="separate"/>
-                            </w:r>
-                            <w:r>
-                              <w:rPr>
-                                <w:noProof/>
-                              </w:rPr>
-                              <w:t>3</w:t>
-                            </w:r>
-                            <w:r>
-                              <w:fldChar w:fldCharType="end"/>
-                            </w:r>
+                            <w:fldSimple w:instr=" SEQ Figure \* ARABIC ">
+                              <w:r>
+                                <w:rPr>
+                                  <w:noProof/>
+                                </w:rPr>
+                                <w:t>3</w:t>
+                              </w:r>
+                            </w:fldSimple>
                             <w:r>
                               <w:t>: Collision Ray Construction</w:t>
                             </w:r>
@@ -4523,24 +4473,14 @@
                       <w:r>
                         <w:t xml:space="preserve">Figure </w:t>
                       </w:r>
-                      <w:r>
-                        <w:fldChar w:fldCharType="begin"/>
-                      </w:r>
-                      <w:r>
-                        <w:instrText xml:space="preserve"> SEQ Figure \* ARABIC </w:instrText>
-                      </w:r>
-                      <w:r>
-                        <w:fldChar w:fldCharType="separate"/>
-                      </w:r>
-                      <w:r>
-                        <w:rPr>
-                          <w:noProof/>
-                        </w:rPr>
-                        <w:t>3</w:t>
-                      </w:r>
-                      <w:r>
-                        <w:fldChar w:fldCharType="end"/>
-                      </w:r>
+                      <w:fldSimple w:instr=" SEQ Figure \* ARABIC ">
+                        <w:r>
+                          <w:rPr>
+                            <w:noProof/>
+                          </w:rPr>
+                          <w:t>3</w:t>
+                        </w:r>
+                      </w:fldSimple>
                       <w:r>
                         <w:t>: Collision Ray Construction</w:t>
                       </w:r>
@@ -4630,6 +4570,12 @@
     <w:p>
       <w:pPr>
         <w:pStyle w:val="ListParagraph"/>
+        <w:ind w:firstLine="720"/>
+      </w:pPr>
+    </w:p>
+    <w:p>
+      <w:pPr>
+        <w:pStyle w:val="ListParagraph"/>
         <w:numPr>
           <w:ilvl w:val="0"/>
           <w:numId w:val="5"/>
@@ -4651,6 +4597,311 @@
           <w:bCs/>
         </w:rPr>
         <w:t xml:space="preserve"> </w:t>
+      </w:r>
+      <w:r>
+        <w:t xml:space="preserve">when one of the </w:t>
+      </w:r>
+      <w:proofErr w:type="spellStart"/>
+      <w:r>
+        <w:t>raycast</w:t>
+      </w:r>
+      <w:proofErr w:type="spellEnd"/>
+      <w:r>
+        <w:t xml:space="preserve"> returns true, the minimum collision is decided based on the if the obstacle is on the two side whiskeys. A </w:t>
+      </w:r>
+      <w:proofErr w:type="spellStart"/>
+      <w:r>
+        <w:t>Maxmum</w:t>
+      </w:r>
+      <w:proofErr w:type="spellEnd"/>
+      <w:r>
+        <w:t xml:space="preserve"> collision is predicted if the middle ray returns true, which triggers a </w:t>
+      </w:r>
+      <w:proofErr w:type="spellStart"/>
+      <w:r>
+        <w:rPr>
+          <w:b/>
+          <w:bCs/>
+        </w:rPr>
+        <w:t>SweepCheck</w:t>
+      </w:r>
+      <w:proofErr w:type="spellEnd"/>
+      <w:r>
+        <w:t>.</w:t>
+      </w:r>
+    </w:p>
+    <w:p>
+      <w:pPr>
+        <w:pStyle w:val="ListParagraph"/>
+        <w:numPr>
+          <w:ilvl w:val="0"/>
+          <w:numId w:val="5"/>
+        </w:numPr>
+      </w:pPr>
+      <w:proofErr w:type="spellStart"/>
+      <w:r>
+        <w:rPr>
+          <w:b/>
+          <w:bCs/>
+        </w:rPr>
+        <w:t>SweepCheck</w:t>
+      </w:r>
+      <w:proofErr w:type="spellEnd"/>
+      <w:r>
+        <w:rPr>
+          <w:b/>
+          <w:bCs/>
+        </w:rPr>
+        <w:t xml:space="preserve">: </w:t>
+      </w:r>
+      <w:proofErr w:type="spellStart"/>
+      <w:r>
+        <w:t>SweepCheck</w:t>
+      </w:r>
+      <w:proofErr w:type="spellEnd"/>
+      <w:r>
+        <w:t xml:space="preserve"> returns the direction of the most danger as integer -1 or 1 for left and right respectively. The check is performed by shooting multiple rays from left to right within the side whiskeys.</w:t>
+      </w:r>
+      <w:r>
+        <w:rPr>
+          <w:noProof/>
+        </w:rPr>
+        <mc:AlternateContent>
+          <mc:Choice Requires="wps">
+            <w:drawing>
+              <wp:anchor distT="0" distB="0" distL="114300" distR="114300" simplePos="0" relativeHeight="251684864" behindDoc="0" locked="0" layoutInCell="1" allowOverlap="1" wp14:anchorId="1CC14248" wp14:editId="686B796F">
+                <wp:simplePos x="0" y="0"/>
+                <wp:positionH relativeFrom="column">
+                  <wp:posOffset>457200</wp:posOffset>
+                </wp:positionH>
+                <wp:positionV relativeFrom="paragraph">
+                  <wp:posOffset>3723005</wp:posOffset>
+                </wp:positionV>
+                <wp:extent cx="5734050" cy="635"/>
+                <wp:effectExtent l="0" t="0" r="0" b="0"/>
+                <wp:wrapTopAndBottom/>
+                <wp:docPr id="633630973" name="Text Box 1"/>
+                <wp:cNvGraphicFramePr/>
+                <a:graphic xmlns:a="http://schemas.openxmlformats.org/drawingml/2006/main">
+                  <a:graphicData uri="http://schemas.microsoft.com/office/word/2010/wordprocessingShape">
+                    <wps:wsp>
+                      <wps:cNvSpPr txBox="1"/>
+                      <wps:spPr>
+                        <a:xfrm>
+                          <a:off x="0" y="0"/>
+                          <a:ext cx="5734050" cy="635"/>
+                        </a:xfrm>
+                        <a:prstGeom prst="rect">
+                          <a:avLst/>
+                        </a:prstGeom>
+                        <a:solidFill>
+                          <a:prstClr val="white"/>
+                        </a:solidFill>
+                        <a:ln>
+                          <a:noFill/>
+                        </a:ln>
+                      </wps:spPr>
+                      <wps:txbx>
+                        <w:txbxContent>
+                          <w:p>
+                            <w:pPr>
+                              <w:pStyle w:val="Caption"/>
+                              <w:jc w:val="center"/>
+                              <w:rPr>
+                                <w:b/>
+                                <w:bCs/>
+                              </w:rPr>
+                            </w:pPr>
+                            <w:r>
+                              <w:t xml:space="preserve">Figure </w:t>
+                            </w:r>
+                            <w:fldSimple w:instr=" SEQ Figure \* ARABIC ">
+                              <w:r>
+                                <w:rPr>
+                                  <w:noProof/>
+                                </w:rPr>
+                                <w:t>4</w:t>
+                              </w:r>
+                            </w:fldSimple>
+                            <w:r>
+                              <w:t>: Sweep Rays for Collision Detection</w:t>
+                            </w:r>
+                          </w:p>
+                        </w:txbxContent>
+                      </wps:txbx>
+                      <wps:bodyPr rot="0" spcFirstLastPara="0" vertOverflow="overflow" horzOverflow="overflow" vert="horz" wrap="square" lIns="0" tIns="0" rIns="0" bIns="0" numCol="1" spcCol="0" rtlCol="0" fromWordArt="0" anchor="t" anchorCtr="0" forceAA="0" compatLnSpc="1">
+                        <a:prstTxWarp prst="textNoShape">
+                          <a:avLst/>
+                        </a:prstTxWarp>
+                        <a:spAutoFit/>
+                      </wps:bodyPr>
+                    </wps:wsp>
+                  </a:graphicData>
+                </a:graphic>
+              </wp:anchor>
+            </w:drawing>
+          </mc:Choice>
+          <mc:Fallback>
+            <w:pict>
+              <v:shape w14:anchorId="1CC14248" id="_x0000_s1032" type="#_x0000_t202" style="position:absolute;left:0;text-align:left;margin-left:36pt;margin-top:293.15pt;width:451.5pt;height:.05pt;z-index:251684864;visibility:visible;mso-wrap-style:square;mso-wrap-distance-left:9pt;mso-wrap-distance-top:0;mso-wrap-distance-right:9pt;mso-wrap-distance-bottom:0;mso-position-horizontal:absolute;mso-position-horizontal-relative:text;mso-position-vertical:absolute;mso-position-vertical-relative:text;v-text-anchor:top" o:gfxdata="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" stroked="f">
+                <v:textbox style="mso-fit-shape-to-text:t" inset="0,0,0,0">
+                  <w:txbxContent>
+                    <w:p>
+                      <w:pPr>
+                        <w:pStyle w:val="Caption"/>
+                        <w:jc w:val="center"/>
+                        <w:rPr>
+                          <w:b/>
+                          <w:bCs/>
+                        </w:rPr>
+                      </w:pPr>
+                      <w:r>
+                        <w:t xml:space="preserve">Figure </w:t>
+                      </w:r>
+                      <w:fldSimple w:instr=" SEQ Figure \* ARABIC ">
+                        <w:r>
+                          <w:rPr>
+                            <w:noProof/>
+                          </w:rPr>
+                          <w:t>4</w:t>
+                        </w:r>
+                      </w:fldSimple>
+                      <w:r>
+                        <w:t>: Sweep Rays for Collision Detection</w:t>
+                      </w:r>
+                    </w:p>
+                  </w:txbxContent>
+                </v:textbox>
+                <w10:wrap type="topAndBottom"/>
+              </v:shape>
+            </w:pict>
+          </mc:Fallback>
+        </mc:AlternateContent>
+      </w:r>
+      <w:r>
+        <w:rPr>
+          <w:noProof/>
+        </w:rPr>
+        <w:drawing>
+          <wp:anchor distT="0" distB="0" distL="114300" distR="114300" simplePos="0" relativeHeight="251682816" behindDoc="0" locked="0" layoutInCell="1" allowOverlap="1" wp14:anchorId="6828B7D2" wp14:editId="24F9A67C">
+            <wp:simplePos x="0" y="0"/>
+            <wp:positionH relativeFrom="column">
+              <wp:posOffset>457200</wp:posOffset>
+            </wp:positionH>
+            <wp:positionV relativeFrom="paragraph">
+              <wp:posOffset>522605</wp:posOffset>
+            </wp:positionV>
+            <wp:extent cx="5734050" cy="3143250"/>
+            <wp:effectExtent l="0" t="0" r="0" b="0"/>
+            <wp:wrapTopAndBottom/>
+            <wp:docPr id="1065096945" name="Picture 2"/>
+            <wp:cNvGraphicFramePr>
+              <a:graphicFrameLocks xmlns:a="http://schemas.openxmlformats.org/drawingml/2006/main" noChangeAspect="1"/>
+            </wp:cNvGraphicFramePr>
+            <a:graphic xmlns:a="http://schemas.openxmlformats.org/drawingml/2006/main">
+              <a:graphicData uri="http://schemas.openxmlformats.org/drawingml/2006/picture">
+                <pic:pic xmlns:pic="http://schemas.openxmlformats.org/drawingml/2006/picture">
+                  <pic:nvPicPr>
+                    <pic:cNvPr id="0" name="Picture 2"/>
+                    <pic:cNvPicPr>
+                      <a:picLocks noChangeAspect="1" noChangeArrowheads="1"/>
+                    </pic:cNvPicPr>
+                  </pic:nvPicPr>
+                  <pic:blipFill>
+                    <a:blip r:embed="rId14">
+                      <a:extLst>
+                        <a:ext uri="{28A0092B-C50C-407E-A947-70E740481C1C}">
+                          <a14:useLocalDpi xmlns:a14="http://schemas.microsoft.com/office/drawing/2010/main" val="0"/>
+                        </a:ext>
+                      </a:extLst>
+                    </a:blip>
+                    <a:srcRect/>
+                    <a:stretch>
+                      <a:fillRect/>
+                    </a:stretch>
+                  </pic:blipFill>
+                  <pic:spPr bwMode="auto">
+                    <a:xfrm>
+                      <a:off x="0" y="0"/>
+                      <a:ext cx="5734050" cy="3143250"/>
+                    </a:xfrm>
+                    <a:prstGeom prst="rect">
+                      <a:avLst/>
+                    </a:prstGeom>
+                    <a:noFill/>
+                    <a:ln>
+                      <a:noFill/>
+                    </a:ln>
+                  </pic:spPr>
+                </pic:pic>
+              </a:graphicData>
+            </a:graphic>
+          </wp:anchor>
+        </w:drawing>
+      </w:r>
+    </w:p>
+    <w:p>
+      <w:pPr>
+        <w:ind w:left="360"/>
+      </w:pPr>
+      <w:r>
+        <w:rPr>
+          <w:noProof/>
+        </w:rPr>
+        <w:t>Fr</w:t>
+      </w:r>
+      <w:r>
+        <w:rPr>
+          <w:noProof/>
+        </w:rPr>
+        <w:t xml:space="preserve">om Figure 4 above the </w:t>
+      </w:r>
+      <w:r>
+        <w:rPr>
+          <w:noProof/>
+        </w:rPr>
+        <w:t>yellow-ray</w:t>
+      </w:r>
+      <w:r>
+        <w:rPr>
+          <w:noProof/>
+        </w:rPr>
+        <w:t xml:space="preserve"> </w:t>
+      </w:r>
+      <w:r>
+        <w:rPr>
+          <w:noProof/>
+        </w:rPr>
+        <w:t>indicates</w:t>
+      </w:r>
+      <w:r>
+        <w:rPr>
+          <w:noProof/>
+        </w:rPr>
+        <w:t xml:space="preserve"> false collision and red for true collisions.</w:t>
+      </w:r>
+      <w:r>
+        <w:rPr>
+          <w:noProof/>
+        </w:rPr>
+        <w:t xml:space="preserve"> The direction of danger is computed based on the side with the most true collision.</w:t>
+      </w:r>
+      <w:r>
+        <w:t xml:space="preserve"> See Appendix </w:t>
+      </w:r>
+      <w:proofErr w:type="gramStart"/>
+      <w:r>
+        <w:t>F,  for</w:t>
+      </w:r>
+      <w:proofErr w:type="gramEnd"/>
+      <w:r>
+        <w:t xml:space="preserve"> the </w:t>
+      </w:r>
+      <w:r>
+        <w:t>sweep technique algorithm</w:t>
+      </w:r>
+      <w:r>
+        <w:t xml:space="preserve">. </w:t>
       </w:r>
     </w:p>
     <w:p>
@@ -4792,7 +5043,7 @@
                     </pic:cNvPicPr>
                   </pic:nvPicPr>
                   <pic:blipFill>
-                    <a:blip r:embed="rId14">
+                    <a:blip r:embed="rId15">
                       <a:extLst>
                         <a:ext uri="{28A0092B-C50C-407E-A947-70E740481C1C}">
                           <a14:useLocalDpi xmlns:a14="http://schemas.microsoft.com/office/drawing/2010/main" val="0"/>
@@ -4853,7 +5104,7 @@
                     </pic:cNvPicPr>
                   </pic:nvPicPr>
                   <pic:blipFill>
-                    <a:blip r:embed="rId15">
+                    <a:blip r:embed="rId16">
                       <a:extLst>
                         <a:ext uri="{28A0092B-C50C-407E-A947-70E740481C1C}">
                           <a14:useLocalDpi xmlns:a14="http://schemas.microsoft.com/office/drawing/2010/main" val="0"/>
@@ -4936,7 +5187,7 @@
         </w:rPr>
         <w:lastRenderedPageBreak/>
         <w:drawing>
-          <wp:anchor distT="0" distB="0" distL="114300" distR="114300" simplePos="0" relativeHeight="251670528" behindDoc="0" locked="0" layoutInCell="1" allowOverlap="1" wp14:anchorId="56955C82" wp14:editId="75E94091">
+          <wp:anchor distT="0" distB="0" distL="114300" distR="114300" simplePos="0" relativeHeight="251670528" behindDoc="0" locked="0" layoutInCell="1" allowOverlap="1" wp14:anchorId="56955C82" wp14:editId="70DF0138">
             <wp:simplePos x="0" y="0"/>
             <wp:positionH relativeFrom="margin">
               <wp:align>right</wp:align>
@@ -4961,7 +5212,7 @@
                     </pic:cNvPicPr>
                   </pic:nvPicPr>
                   <pic:blipFill>
-                    <a:blip r:embed="rId16" cstate="print">
+                    <a:blip r:embed="rId17" cstate="print">
                       <a:extLst>
                         <a:ext uri="{28A0092B-C50C-407E-A947-70E740481C1C}">
                           <a14:useLocalDpi xmlns:a14="http://schemas.microsoft.com/office/drawing/2010/main" val="0"/>
@@ -5022,7 +5273,7 @@
                     </pic:cNvPicPr>
                   </pic:nvPicPr>
                   <pic:blipFill>
-                    <a:blip r:embed="rId17">
+                    <a:blip r:embed="rId18">
                       <a:extLst>
                         <a:ext uri="{28A0092B-C50C-407E-A947-70E740481C1C}">
                           <a14:useLocalDpi xmlns:a14="http://schemas.microsoft.com/office/drawing/2010/main" val="0"/>
@@ -5072,37 +5323,19 @@
       </w:r>
     </w:p>
     <w:p>
-      <w:pPr>
-        <w:jc w:val="center"/>
-      </w:pPr>
-    </w:p>
-    <w:p>
-      <w:pPr>
-        <w:jc w:val="center"/>
-      </w:pPr>
-    </w:p>
-    <w:p>
-      <w:pPr>
-        <w:jc w:val="center"/>
-      </w:pPr>
-    </w:p>
-    <w:p>
-      <w:pPr>
-        <w:jc w:val="center"/>
-      </w:pPr>
       <w:r>
         <w:rPr>
           <w:noProof/>
         </w:rPr>
         <w:lastRenderedPageBreak/>
         <w:drawing>
-          <wp:anchor distT="0" distB="0" distL="114300" distR="114300" simplePos="0" relativeHeight="251671552" behindDoc="0" locked="0" layoutInCell="1" allowOverlap="1" wp14:anchorId="281A9B64" wp14:editId="27A8B3E6">
+          <wp:anchor distT="0" distB="0" distL="114300" distR="114300" simplePos="0" relativeHeight="251671552" behindDoc="0" locked="0" layoutInCell="1" allowOverlap="1" wp14:anchorId="281A9B64" wp14:editId="7D581882">
             <wp:simplePos x="0" y="0"/>
             <wp:positionH relativeFrom="column">
-              <wp:posOffset>666750</wp:posOffset>
+              <wp:posOffset>571500</wp:posOffset>
             </wp:positionH>
             <wp:positionV relativeFrom="paragraph">
-              <wp:posOffset>142875</wp:posOffset>
+              <wp:posOffset>0</wp:posOffset>
             </wp:positionV>
             <wp:extent cx="4781550" cy="4638675"/>
             <wp:effectExtent l="0" t="0" r="0" b="9525"/>
@@ -5121,7 +5354,7 @@
                     </pic:cNvPicPr>
                   </pic:nvPicPr>
                   <pic:blipFill>
-                    <a:blip r:embed="rId18">
+                    <a:blip r:embed="rId19">
                       <a:extLst>
                         <a:ext uri="{28A0092B-C50C-407E-A947-70E740481C1C}">
                           <a14:useLocalDpi xmlns:a14="http://schemas.microsoft.com/office/drawing/2010/main" val="0"/>
@@ -5159,6 +5392,75 @@
       </w:pPr>
       <w:r>
         <w:t>Appendix E</w:t>
+      </w:r>
+      <w:r>
+        <w:rPr>
+          <w:noProof/>
+        </w:rPr>
+        <w:drawing>
+          <wp:anchor distT="0" distB="0" distL="114300" distR="114300" simplePos="0" relativeHeight="251681792" behindDoc="0" locked="0" layoutInCell="1" allowOverlap="1" wp14:anchorId="2CD84FB2" wp14:editId="1696114B">
+            <wp:simplePos x="0" y="0"/>
+            <wp:positionH relativeFrom="column">
+              <wp:posOffset>0</wp:posOffset>
+            </wp:positionH>
+            <wp:positionV relativeFrom="paragraph">
+              <wp:posOffset>172720</wp:posOffset>
+            </wp:positionV>
+            <wp:extent cx="5724525" cy="3152775"/>
+            <wp:effectExtent l="0" t="0" r="9525" b="9525"/>
+            <wp:wrapTopAndBottom/>
+            <wp:docPr id="608170528" name="Picture 1"/>
+            <wp:cNvGraphicFramePr>
+              <a:graphicFrameLocks xmlns:a="http://schemas.openxmlformats.org/drawingml/2006/main" noChangeAspect="1"/>
+            </wp:cNvGraphicFramePr>
+            <a:graphic xmlns:a="http://schemas.openxmlformats.org/drawingml/2006/main">
+              <a:graphicData uri="http://schemas.openxmlformats.org/drawingml/2006/picture">
+                <pic:pic xmlns:pic="http://schemas.openxmlformats.org/drawingml/2006/picture">
+                  <pic:nvPicPr>
+                    <pic:cNvPr id="0" name="Picture 1"/>
+                    <pic:cNvPicPr>
+                      <a:picLocks noChangeAspect="1" noChangeArrowheads="1"/>
+                    </pic:cNvPicPr>
+                  </pic:nvPicPr>
+                  <pic:blipFill>
+                    <a:blip r:embed="rId20">
+                      <a:extLst>
+                        <a:ext uri="{28A0092B-C50C-407E-A947-70E740481C1C}">
+                          <a14:useLocalDpi xmlns:a14="http://schemas.microsoft.com/office/drawing/2010/main" val="0"/>
+                        </a:ext>
+                      </a:extLst>
+                    </a:blip>
+                    <a:srcRect/>
+                    <a:stretch>
+                      <a:fillRect/>
+                    </a:stretch>
+                  </pic:blipFill>
+                  <pic:spPr bwMode="auto">
+                    <a:xfrm>
+                      <a:off x="0" y="0"/>
+                      <a:ext cx="5724525" cy="3152775"/>
+                    </a:xfrm>
+                    <a:prstGeom prst="rect">
+                      <a:avLst/>
+                    </a:prstGeom>
+                    <a:noFill/>
+                    <a:ln>
+                      <a:noFill/>
+                    </a:ln>
+                  </pic:spPr>
+                </pic:pic>
+              </a:graphicData>
+            </a:graphic>
+          </wp:anchor>
+        </w:drawing>
+      </w:r>
+    </w:p>
+    <w:p>
+      <w:pPr>
+        <w:jc w:val="center"/>
+      </w:pPr>
+      <w:r>
+        <w:t>Appendix F</w:t>
       </w:r>
     </w:p>
     <w:sectPr>

</xml_diff>

<commit_message>
Hack Fix overtaking Path generation
getting the direction of the main path and mapping the overtaking path against it
</commit_message>
<xml_diff>
--- a/Racing Simulation (AI for Games).docx
+++ b/Racing Simulation (AI for Games).docx
@@ -1055,7 +1055,7 @@
           <w:r>
             <w:fldChar w:fldCharType="separate"/>
           </w:r>
-          <w:hyperlink w:anchor="_Toc154827844" w:history="1">
+          <w:hyperlink w:anchor="_Toc155334660" w:history="1">
             <w:r>
               <w:rPr>
                 <w:rStyle w:val="Hyperlink"/>
@@ -1082,7 +1082,7 @@
                 <w:noProof/>
                 <w:webHidden/>
               </w:rPr>
-              <w:instrText xml:space="preserve"> PAGEREF _Toc154827844 \h </w:instrText>
+              <w:instrText xml:space="preserve"> PAGEREF _Toc155334660 \h </w:instrText>
             </w:r>
             <w:r>
               <w:rPr>
@@ -1125,7 +1125,7 @@
               <w:lang w:eastAsia="en-GB"/>
             </w:rPr>
           </w:pPr>
-          <w:hyperlink w:anchor="_Toc154827845" w:history="1">
+          <w:hyperlink w:anchor="_Toc155334661" w:history="1">
             <w:r>
               <w:rPr>
                 <w:rStyle w:val="Hyperlink"/>
@@ -1152,7 +1152,7 @@
                 <w:noProof/>
                 <w:webHidden/>
               </w:rPr>
-              <w:instrText xml:space="preserve"> PAGEREF _Toc154827845 \h </w:instrText>
+              <w:instrText xml:space="preserve"> PAGEREF _Toc155334661 \h </w:instrText>
             </w:r>
             <w:r>
               <w:rPr>
@@ -1195,7 +1195,7 @@
               <w:lang w:eastAsia="en-GB"/>
             </w:rPr>
           </w:pPr>
-          <w:hyperlink w:anchor="_Toc154827846" w:history="1">
+          <w:hyperlink w:anchor="_Toc155334662" w:history="1">
             <w:r>
               <w:rPr>
                 <w:rStyle w:val="Hyperlink"/>
@@ -1222,7 +1222,7 @@
                 <w:noProof/>
                 <w:webHidden/>
               </w:rPr>
-              <w:instrText xml:space="preserve"> PAGEREF _Toc154827846 \h </w:instrText>
+              <w:instrText xml:space="preserve"> PAGEREF _Toc155334662 \h </w:instrText>
             </w:r>
             <w:r>
               <w:rPr>
@@ -1265,7 +1265,7 @@
               <w:lang w:eastAsia="en-GB"/>
             </w:rPr>
           </w:pPr>
-          <w:hyperlink w:anchor="_Toc154827847" w:history="1">
+          <w:hyperlink w:anchor="_Toc155334663" w:history="1">
             <w:r>
               <w:rPr>
                 <w:rStyle w:val="Hyperlink"/>
@@ -1292,7 +1292,7 @@
                 <w:noProof/>
                 <w:webHidden/>
               </w:rPr>
-              <w:instrText xml:space="preserve"> PAGEREF _Toc154827847 \h </w:instrText>
+              <w:instrText xml:space="preserve"> PAGEREF _Toc155334663 \h </w:instrText>
             </w:r>
             <w:r>
               <w:rPr>
@@ -1335,7 +1335,7 @@
               <w:lang w:eastAsia="en-GB"/>
             </w:rPr>
           </w:pPr>
-          <w:hyperlink w:anchor="_Toc154827848" w:history="1">
+          <w:hyperlink w:anchor="_Toc155334664" w:history="1">
             <w:r>
               <w:rPr>
                 <w:rStyle w:val="Hyperlink"/>
@@ -1362,7 +1362,7 @@
                 <w:noProof/>
                 <w:webHidden/>
               </w:rPr>
-              <w:instrText xml:space="preserve"> PAGEREF _Toc154827848 \h </w:instrText>
+              <w:instrText xml:space="preserve"> PAGEREF _Toc155334664 \h </w:instrText>
             </w:r>
             <w:r>
               <w:rPr>
@@ -1405,13 +1405,13 @@
               <w:lang w:eastAsia="en-GB"/>
             </w:rPr>
           </w:pPr>
-          <w:hyperlink w:anchor="_Toc154827849" w:history="1">
+          <w:hyperlink w:anchor="_Toc155334665" w:history="1">
             <w:r>
               <w:rPr>
                 <w:rStyle w:val="Hyperlink"/>
                 <w:noProof/>
               </w:rPr>
-              <w:t>Awareness</w:t>
+              <w:t>Awareness (perception)</w:t>
             </w:r>
             <w:r>
               <w:rPr>
@@ -1432,7 +1432,7 @@
                 <w:noProof/>
                 <w:webHidden/>
               </w:rPr>
-              <w:instrText xml:space="preserve"> PAGEREF _Toc154827849 \h </w:instrText>
+              <w:instrText xml:space="preserve"> PAGEREF _Toc155334665 \h </w:instrText>
             </w:r>
             <w:r>
               <w:rPr>
@@ -1452,7 +1452,7 @@
                 <w:noProof/>
                 <w:webHidden/>
               </w:rPr>
-              <w:t>3</w:t>
+              <w:t>4</w:t>
             </w:r>
             <w:r>
               <w:rPr>
@@ -1475,7 +1475,7 @@
               <w:lang w:eastAsia="en-GB"/>
             </w:rPr>
           </w:pPr>
-          <w:hyperlink w:anchor="_Toc154827850" w:history="1">
+          <w:hyperlink w:anchor="_Toc155334666" w:history="1">
             <w:r>
               <w:rPr>
                 <w:rStyle w:val="Hyperlink"/>
@@ -1502,7 +1502,7 @@
                 <w:noProof/>
                 <w:webHidden/>
               </w:rPr>
-              <w:instrText xml:space="preserve"> PAGEREF _Toc154827850 \h </w:instrText>
+              <w:instrText xml:space="preserve"> PAGEREF _Toc155334666 \h </w:instrText>
             </w:r>
             <w:r>
               <w:rPr>
@@ -1522,77 +1522,7 @@
                 <w:noProof/>
                 <w:webHidden/>
               </w:rPr>
-              <w:t>3</w:t>
-            </w:r>
-            <w:r>
-              <w:rPr>
-                <w:noProof/>
-                <w:webHidden/>
-              </w:rPr>
-              <w:fldChar w:fldCharType="end"/>
-            </w:r>
-          </w:hyperlink>
-        </w:p>
-        <w:p>
-          <w:pPr>
-            <w:pStyle w:val="TOC2"/>
-            <w:tabs>
-              <w:tab w:val="right" w:leader="dot" w:pos="9016"/>
-            </w:tabs>
-            <w:rPr>
-              <w:rFonts w:asciiTheme="minorHAnsi" w:eastAsiaTheme="minorEastAsia" w:hAnsiTheme="minorHAnsi" w:cstheme="minorBidi"/>
-              <w:noProof/>
-              <w:lang w:eastAsia="en-GB"/>
-            </w:rPr>
-          </w:pPr>
-          <w:hyperlink w:anchor="_Toc154827851" w:history="1">
-            <w:r>
-              <w:rPr>
-                <w:rStyle w:val="Hyperlink"/>
-                <w:noProof/>
-              </w:rPr>
-              <w:t>Behaviour Tree</w:t>
-            </w:r>
-            <w:r>
-              <w:rPr>
-                <w:noProof/>
-                <w:webHidden/>
-              </w:rPr>
-              <w:tab/>
-            </w:r>
-            <w:r>
-              <w:rPr>
-                <w:noProof/>
-                <w:webHidden/>
-              </w:rPr>
-              <w:fldChar w:fldCharType="begin"/>
-            </w:r>
-            <w:r>
-              <w:rPr>
-                <w:noProof/>
-                <w:webHidden/>
-              </w:rPr>
-              <w:instrText xml:space="preserve"> PAGEREF _Toc154827851 \h </w:instrText>
-            </w:r>
-            <w:r>
-              <w:rPr>
-                <w:noProof/>
-                <w:webHidden/>
-              </w:rPr>
-            </w:r>
-            <w:r>
-              <w:rPr>
-                <w:noProof/>
-                <w:webHidden/>
-              </w:rPr>
-              <w:fldChar w:fldCharType="separate"/>
-            </w:r>
-            <w:r>
-              <w:rPr>
-                <w:noProof/>
-                <w:webHidden/>
-              </w:rPr>
-              <w:t>3</w:t>
+              <w:t>4</w:t>
             </w:r>
             <w:r>
               <w:rPr>
@@ -1615,7 +1545,7 @@
               <w:lang w:eastAsia="en-GB"/>
             </w:rPr>
           </w:pPr>
-          <w:hyperlink w:anchor="_Toc154827852" w:history="1">
+          <w:hyperlink w:anchor="_Toc155334667" w:history="1">
             <w:r>
               <w:rPr>
                 <w:rStyle w:val="Hyperlink"/>
@@ -1642,7 +1572,7 @@
                 <w:noProof/>
                 <w:webHidden/>
               </w:rPr>
-              <w:instrText xml:space="preserve"> PAGEREF _Toc154827852 \h </w:instrText>
+              <w:instrText xml:space="preserve"> PAGEREF _Toc155334667 \h </w:instrText>
             </w:r>
             <w:r>
               <w:rPr>
@@ -1662,7 +1592,7 @@
                 <w:noProof/>
                 <w:webHidden/>
               </w:rPr>
-              <w:t>4</w:t>
+              <w:t>6</w:t>
             </w:r>
             <w:r>
               <w:rPr>
@@ -1685,13 +1615,13 @@
               <w:lang w:eastAsia="en-GB"/>
             </w:rPr>
           </w:pPr>
-          <w:hyperlink w:anchor="_Toc154827853" w:history="1">
+          <w:hyperlink w:anchor="_Toc155334668" w:history="1">
             <w:r>
               <w:rPr>
                 <w:rStyle w:val="Hyperlink"/>
                 <w:noProof/>
               </w:rPr>
-              <w:t>Fuzzy Logic and Set</w:t>
+              <w:t>Pathfinding</w:t>
             </w:r>
             <w:r>
               <w:rPr>
@@ -1712,7 +1642,7 @@
                 <w:noProof/>
                 <w:webHidden/>
               </w:rPr>
-              <w:instrText xml:space="preserve"> PAGEREF _Toc154827853 \h </w:instrText>
+              <w:instrText xml:space="preserve"> PAGEREF _Toc155334668 \h </w:instrText>
             </w:r>
             <w:r>
               <w:rPr>
@@ -1732,7 +1662,7 @@
                 <w:noProof/>
                 <w:webHidden/>
               </w:rPr>
-              <w:t>5</w:t>
+              <w:t>9</w:t>
             </w:r>
             <w:r>
               <w:rPr>
@@ -1755,13 +1685,13 @@
               <w:lang w:eastAsia="en-GB"/>
             </w:rPr>
           </w:pPr>
-          <w:hyperlink w:anchor="_Toc154827854" w:history="1">
+          <w:hyperlink w:anchor="_Toc155334669" w:history="1">
             <w:r>
               <w:rPr>
                 <w:rStyle w:val="Hyperlink"/>
                 <w:noProof/>
               </w:rPr>
-              <w:t>Pathfinding</w:t>
+              <w:t>Appendix</w:t>
             </w:r>
             <w:r>
               <w:rPr>
@@ -1782,7 +1712,7 @@
                 <w:noProof/>
                 <w:webHidden/>
               </w:rPr>
-              <w:instrText xml:space="preserve"> PAGEREF _Toc154827854 \h </w:instrText>
+              <w:instrText xml:space="preserve"> PAGEREF _Toc155334669 \h </w:instrText>
             </w:r>
             <w:r>
               <w:rPr>
@@ -1802,7 +1732,7 @@
                 <w:noProof/>
                 <w:webHidden/>
               </w:rPr>
-              <w:t>6</w:t>
+              <w:t>10</w:t>
             </w:r>
             <w:r>
               <w:rPr>
@@ -1838,7 +1768,7 @@
       <w:pPr>
         <w:pStyle w:val="Heading1"/>
       </w:pPr>
-      <w:bookmarkStart w:id="0" w:name="_Toc154827844"/>
+      <w:bookmarkStart w:id="0" w:name="_Toc155334660"/>
       <w:r>
         <w:lastRenderedPageBreak/>
         <w:t>Project Overview</w:t>
@@ -1885,7 +1815,7 @@
       <w:pPr>
         <w:pStyle w:val="Heading2"/>
       </w:pPr>
-      <w:bookmarkStart w:id="1" w:name="_Toc154827845"/>
+      <w:bookmarkStart w:id="1" w:name="_Toc155334661"/>
       <w:r>
         <w:t>AI-Driven Behaviour Characteristics</w:t>
       </w:r>
@@ -2074,7 +2004,7 @@
       <w:pPr>
         <w:pStyle w:val="Heading2"/>
       </w:pPr>
-      <w:bookmarkStart w:id="2" w:name="_Toc154827846"/>
+      <w:bookmarkStart w:id="2" w:name="_Toc155334662"/>
       <w:r>
         <w:t>Car Model</w:t>
       </w:r>
@@ -2156,7 +2086,7 @@
       <w:pPr>
         <w:pStyle w:val="Heading1"/>
       </w:pPr>
-      <w:bookmarkStart w:id="3" w:name="_Toc154827847"/>
+      <w:bookmarkStart w:id="3" w:name="_Toc155334663"/>
       <w:r>
         <w:lastRenderedPageBreak/>
         <w:t>Decision Making</w:t>
@@ -2176,7 +2106,7 @@
       <w:pPr>
         <w:pStyle w:val="Heading2"/>
       </w:pPr>
-      <w:bookmarkStart w:id="4" w:name="_Toc154827848"/>
+      <w:bookmarkStart w:id="4" w:name="_Toc155334664"/>
       <w:r>
         <w:t>Finite State Machine</w:t>
       </w:r>
@@ -2764,28 +2694,104 @@
       <w:r>
         <w:t xml:space="preserve"> is car is ahead or behind </w:t>
       </w:r>
+      <w:proofErr w:type="spellStart"/>
       <w:proofErr w:type="gramStart"/>
       <w:r>
         <w:t>positions</w:t>
       </w:r>
+      <w:r>
+        <w:t>.THIS</w:t>
+      </w:r>
+      <w:proofErr w:type="spellEnd"/>
       <w:proofErr w:type="gramEnd"/>
       <w:r>
-        <w:t xml:space="preserve"> </w:t>
+        <w:t xml:space="preserve"> HAS CHANGED, to steering to the most opponent dominant side and create a path with minimum of three nodes. </w:t>
       </w:r>
     </w:p>
     <w:p/>
     <w:p>
+      <w:r>
+        <w:t xml:space="preserve">TALK ABOUT PATH IN PATHFINDING: the calculation what is consider </w:t>
+      </w:r>
+      <w:proofErr w:type="gramStart"/>
+      <w:r>
+        <w:t>to generate</w:t>
+      </w:r>
+      <w:proofErr w:type="gramEnd"/>
+      <w:r>
+        <w:t xml:space="preserve"> a path vector maths. </w:t>
+      </w:r>
+    </w:p>
+    <w:p/>
+    <w:p>
+      <w:r>
+        <w:t xml:space="preserve">HERE: use the overtake </w:t>
+      </w:r>
+      <w:proofErr w:type="spellStart"/>
+      <w:r>
+        <w:t>opptunitity</w:t>
+      </w:r>
+      <w:proofErr w:type="spellEnd"/>
+      <w:r>
+        <w:t xml:space="preserve"> to talk about the advantage of better FSM over hardcoded </w:t>
+      </w:r>
+      <w:proofErr w:type="spellStart"/>
+      <w:r>
+        <w:t>enum</w:t>
+      </w:r>
+      <w:proofErr w:type="spellEnd"/>
+      <w:r>
+        <w:t xml:space="preserve"> you could have enter and exit state which could be used for enhancing the system. In the enter state (IT S NOT CALLED STATE BY THE WAY) will when you enter variable could be initiated check if required </w:t>
+      </w:r>
+      <w:proofErr w:type="spellStart"/>
+      <w:r>
+        <w:t>vslues</w:t>
+      </w:r>
+      <w:proofErr w:type="spellEnd"/>
+      <w:r>
+        <w:t xml:space="preserve"> are set for proper functioning of state like </w:t>
+      </w:r>
+      <w:proofErr w:type="spellStart"/>
+      <w:r>
+        <w:t>SpeedAdjustment</w:t>
+      </w:r>
+      <w:proofErr w:type="spellEnd"/>
+      <w:r>
+        <w:t xml:space="preserve"> is defined first in the enter state if each state have </w:t>
+      </w:r>
+      <w:proofErr w:type="spellStart"/>
+      <w:r>
+        <w:t>uniques</w:t>
+      </w:r>
+      <w:proofErr w:type="spellEnd"/>
+      <w:r>
+        <w:t xml:space="preserve"> difference. For exit, could be used for state to complete what is going on and get ready for next state, for example in this current when exiting to overtaking state the overtaking the analysis done for overtaking are stored in as struct data (SHOW IMAGE) </w:t>
+      </w:r>
+      <w:r>
+        <w:t xml:space="preserve">that would be sent to a overtake state on success if not fails and </w:t>
+      </w:r>
+      <w:proofErr w:type="gramStart"/>
+      <w:r>
+        <w:t>return back</w:t>
+      </w:r>
+      <w:proofErr w:type="gramEnd"/>
+      <w:r>
+        <w:t xml:space="preserve"> to current state. </w:t>
+      </w:r>
+    </w:p>
+    <w:p/>
+    <w:p>
       <w:pPr>
         <w:pStyle w:val="Heading2"/>
       </w:pPr>
-      <w:bookmarkStart w:id="5" w:name="_Toc154827849"/>
+      <w:bookmarkStart w:id="5" w:name="_Toc155334665"/>
       <w:r>
         <w:t>Awareness</w:t>
       </w:r>
+      <w:r>
+        <w:t xml:space="preserve"> (perception)</w:t>
+      </w:r>
       <w:bookmarkEnd w:id="5"/>
-      <w:r>
-        <w:t xml:space="preserve"> (perception)</w:t>
-      </w:r>
     </w:p>
     <w:p>
       <w:r>
@@ -2918,7 +2924,7 @@
       <w:pPr>
         <w:pStyle w:val="Heading2"/>
       </w:pPr>
-      <w:bookmarkStart w:id="6" w:name="_Toc154827850"/>
+      <w:bookmarkStart w:id="6" w:name="_Toc155334666"/>
       <w:r>
         <w:t>Fuzzy Logic and Set</w:t>
       </w:r>
@@ -2985,6 +2991,7 @@
         <w:rPr>
           <w:noProof/>
         </w:rPr>
+        <w:lastRenderedPageBreak/>
         <w:drawing>
           <wp:anchor distT="0" distB="0" distL="114300" distR="114300" simplePos="0" relativeHeight="251665408" behindDoc="0" locked="0" layoutInCell="1" allowOverlap="1" wp14:anchorId="6DE6D3A5" wp14:editId="05617517">
             <wp:simplePos x="0" y="0"/>
@@ -3133,7 +3140,6 @@
           <w:b/>
           <w:bCs/>
         </w:rPr>
-        <w:lastRenderedPageBreak/>
         <w:t xml:space="preserve">Fuzzification: </w:t>
       </w:r>
       <w:r>
@@ -3621,6 +3627,7 @@
               <w:jc w:val="center"/>
             </w:pPr>
             <w:r>
+              <w:lastRenderedPageBreak/>
               <w:t>Medium Distance</w:t>
             </w:r>
           </w:p>
@@ -3910,9 +3917,8 @@
       <w:pPr>
         <w:pStyle w:val="Heading1"/>
       </w:pPr>
-      <w:bookmarkStart w:id="7" w:name="_Toc154827852"/>
-      <w:r>
-        <w:lastRenderedPageBreak/>
+      <w:bookmarkStart w:id="7" w:name="_Toc155334667"/>
+      <w:r>
         <w:t>Obstacle Avoidance</w:t>
       </w:r>
       <w:bookmarkEnd w:id="7"/>
@@ -4176,6 +4182,7 @@
         <w:rPr>
           <w:noProof/>
         </w:rPr>
+        <w:lastRenderedPageBreak/>
         <mc:AlternateContent>
           <mc:Choice Requires="wps">
             <w:drawing>
@@ -4382,7 +4389,6 @@
         <w:rPr>
           <w:noProof/>
         </w:rPr>
-        <w:lastRenderedPageBreak/>
         <mc:AlternateContent>
           <mc:Choice Requires="wps">
             <w:drawing>
@@ -4848,43 +4854,8 @@
         <w:rPr>
           <w:noProof/>
         </w:rPr>
-        <w:t>Fr</w:t>
-      </w:r>
-      <w:r>
-        <w:rPr>
-          <w:noProof/>
-        </w:rPr>
-        <w:t xml:space="preserve">om Figure 4 above the </w:t>
-      </w:r>
-      <w:r>
-        <w:rPr>
-          <w:noProof/>
-        </w:rPr>
-        <w:t>yellow-ray</w:t>
-      </w:r>
-      <w:r>
-        <w:rPr>
-          <w:noProof/>
-        </w:rPr>
-        <w:t xml:space="preserve"> </w:t>
-      </w:r>
-      <w:r>
-        <w:rPr>
-          <w:noProof/>
-        </w:rPr>
-        <w:t>indicates</w:t>
-      </w:r>
-      <w:r>
-        <w:rPr>
-          <w:noProof/>
-        </w:rPr>
-        <w:t xml:space="preserve"> false collision and red for true collisions.</w:t>
-      </w:r>
-      <w:r>
-        <w:rPr>
-          <w:noProof/>
-        </w:rPr>
-        <w:t xml:space="preserve"> The direction of danger is computed based on the side with the most true collision.</w:t>
+        <w:lastRenderedPageBreak/>
+        <w:t>From Figure 4 above the yellow-ray indicates false collision and red for true collisions. The direction of danger is computed based on the side with the most true collision.</w:t>
       </w:r>
       <w:r>
         <w:t xml:space="preserve"> See Appendix </w:t>
@@ -4928,7 +4899,7 @@
       <w:pPr>
         <w:pStyle w:val="Heading1"/>
       </w:pPr>
-      <w:bookmarkStart w:id="8" w:name="_Toc154827854"/>
+      <w:bookmarkStart w:id="8" w:name="_Toc155334668"/>
       <w:r>
         <w:lastRenderedPageBreak/>
         <w:t>Pathfinding</w:t>
@@ -5004,10 +4975,12 @@
       <w:pPr>
         <w:pStyle w:val="Heading1"/>
       </w:pPr>
+      <w:bookmarkStart w:id="9" w:name="_Toc155334669"/>
       <w:r>
         <w:lastRenderedPageBreak/>
         <w:t>Appendix</w:t>
       </w:r>
+      <w:bookmarkEnd w:id="9"/>
     </w:p>
     <w:p>
       <w:pPr>
@@ -5187,7 +5160,7 @@
         </w:rPr>
         <w:lastRenderedPageBreak/>
         <w:drawing>
-          <wp:anchor distT="0" distB="0" distL="114300" distR="114300" simplePos="0" relativeHeight="251670528" behindDoc="0" locked="0" layoutInCell="1" allowOverlap="1" wp14:anchorId="56955C82" wp14:editId="70DF0138">
+          <wp:anchor distT="0" distB="0" distL="114300" distR="114300" simplePos="0" relativeHeight="251670528" behindDoc="0" locked="0" layoutInCell="1" allowOverlap="1" wp14:anchorId="56955C82" wp14:editId="655D8CE5">
             <wp:simplePos x="0" y="0"/>
             <wp:positionH relativeFrom="margin">
               <wp:align>right</wp:align>

</xml_diff>

<commit_message>
Bug Fix & Refactorize code
</commit_message>
<xml_diff>
--- a/Racing Simulation (AI for Games).docx
+++ b/Racing Simulation (AI for Games).docx
@@ -1898,14 +1898,12 @@
       <w:r>
         <w:t xml:space="preserve">Constant pressure on an opponent (forcing them to error and </w:t>
       </w:r>
-      <w:proofErr w:type="gramStart"/>
       <w:r>
         <w:t xml:space="preserve">close </w:t>
       </w:r>
       <w:r>
         <w:t>proximity</w:t>
       </w:r>
-      <w:proofErr w:type="gramEnd"/>
       <w:r>
         <w:t xml:space="preserve"> to the opponent</w:t>
       </w:r>
@@ -2224,15 +2222,7 @@
               <w:jc w:val="center"/>
             </w:pPr>
             <w:r>
-              <w:t>Opening (</w:t>
-            </w:r>
-            <w:proofErr w:type="spellStart"/>
-            <w:r>
-              <w:t>OnStart</w:t>
-            </w:r>
-            <w:proofErr w:type="spellEnd"/>
-            <w:r>
-              <w:t>)</w:t>
+              <w:t>Opening (OnStart)</w:t>
             </w:r>
           </w:p>
         </w:tc>
@@ -2271,15 +2261,7 @@
               <w:jc w:val="center"/>
             </w:pPr>
             <w:r>
-              <w:t>Potential Block (</w:t>
-            </w:r>
-            <w:proofErr w:type="spellStart"/>
-            <w:r>
-              <w:t>OnStart</w:t>
-            </w:r>
-            <w:proofErr w:type="spellEnd"/>
-            <w:r>
-              <w:t>)</w:t>
+              <w:t>Potential Block (OnStart)</w:t>
             </w:r>
           </w:p>
         </w:tc>
@@ -2288,11 +2270,9 @@
             <w:tcW w:w="1503" w:type="dxa"/>
           </w:tcPr>
           <w:p>
-            <w:proofErr w:type="spellStart"/>
             <w:r>
               <w:t>OnComplete</w:t>
             </w:r>
-            <w:proofErr w:type="spellEnd"/>
           </w:p>
         </w:tc>
       </w:tr>
@@ -2684,99 +2664,25 @@
     <w:p/>
     <w:p>
       <w:r>
-        <w:t xml:space="preserve">Overtaking state, a trail for ghost (potential predicted position), Dot product is used to </w:t>
-      </w:r>
-      <w:proofErr w:type="spellStart"/>
-      <w:r>
-        <w:t>calucte</w:t>
-      </w:r>
-      <w:proofErr w:type="spellEnd"/>
-      <w:r>
-        <w:t xml:space="preserve"> is car is ahead or behind </w:t>
-      </w:r>
-      <w:proofErr w:type="spellStart"/>
-      <w:proofErr w:type="gramStart"/>
-      <w:r>
-        <w:t>positions</w:t>
-      </w:r>
-      <w:r>
-        <w:t>.THIS</w:t>
-      </w:r>
-      <w:proofErr w:type="spellEnd"/>
-      <w:proofErr w:type="gramEnd"/>
-      <w:r>
-        <w:t xml:space="preserve"> HAS CHANGED, to steering to the most opponent dominant side and create a path with minimum of three nodes. </w:t>
+        <w:t>Overtaking state, a trail for ghost (potential predicted position), Dot product is used to calucte is car is ahead or behind positions</w:t>
+      </w:r>
+      <w:r>
+        <w:t xml:space="preserve">.THIS HAS CHANGED, to steering to the most opponent dominant side and create a path with minimum of three nodes. </w:t>
       </w:r>
     </w:p>
     <w:p/>
     <w:p>
       <w:r>
-        <w:t xml:space="preserve">TALK ABOUT PATH IN PATHFINDING: the calculation what is consider </w:t>
-      </w:r>
-      <w:proofErr w:type="gramStart"/>
-      <w:r>
-        <w:t>to generate</w:t>
-      </w:r>
-      <w:proofErr w:type="gramEnd"/>
-      <w:r>
-        <w:t xml:space="preserve"> a path vector maths. </w:t>
+        <w:t xml:space="preserve">TALK ABOUT PATH IN PATHFINDING: the calculation what is consider to generate a path vector maths. </w:t>
       </w:r>
     </w:p>
     <w:p/>
     <w:p>
       <w:r>
-        <w:t xml:space="preserve">HERE: use the overtake </w:t>
-      </w:r>
-      <w:proofErr w:type="spellStart"/>
-      <w:r>
-        <w:t>opptunitity</w:t>
-      </w:r>
-      <w:proofErr w:type="spellEnd"/>
-      <w:r>
-        <w:t xml:space="preserve"> to talk about the advantage of better FSM over hardcoded </w:t>
-      </w:r>
-      <w:proofErr w:type="spellStart"/>
-      <w:r>
-        <w:t>enum</w:t>
-      </w:r>
-      <w:proofErr w:type="spellEnd"/>
-      <w:r>
-        <w:t xml:space="preserve"> you could have enter and exit state which could be used for enhancing the system. In the enter state (IT S NOT CALLED STATE BY THE WAY) will when you enter variable could be initiated check if required </w:t>
-      </w:r>
-      <w:proofErr w:type="spellStart"/>
-      <w:r>
-        <w:t>vslues</w:t>
-      </w:r>
-      <w:proofErr w:type="spellEnd"/>
-      <w:r>
-        <w:t xml:space="preserve"> are set for proper functioning of state like </w:t>
-      </w:r>
-      <w:proofErr w:type="spellStart"/>
-      <w:r>
-        <w:t>SpeedAdjustment</w:t>
-      </w:r>
-      <w:proofErr w:type="spellEnd"/>
-      <w:r>
-        <w:t xml:space="preserve"> is defined first in the enter state if each state have </w:t>
-      </w:r>
-      <w:proofErr w:type="spellStart"/>
-      <w:r>
-        <w:t>uniques</w:t>
-      </w:r>
-      <w:proofErr w:type="spellEnd"/>
-      <w:r>
-        <w:t xml:space="preserve"> difference. For exit, could be used for state to complete what is going on and get ready for next state, for example in this current when exiting to overtaking state the overtaking the analysis done for overtaking are stored in as struct data (SHOW IMAGE) </w:t>
-      </w:r>
-      <w:r>
-        <w:t xml:space="preserve">that would be sent to a overtake state on success if not fails and </w:t>
-      </w:r>
-      <w:proofErr w:type="gramStart"/>
-      <w:r>
-        <w:t>return back</w:t>
-      </w:r>
-      <w:proofErr w:type="gramEnd"/>
-      <w:r>
-        <w:t xml:space="preserve"> to current state. </w:t>
+        <w:t xml:space="preserve">HERE: use the overtake opptunitity to talk about the advantage of better FSM over hardcoded enum you could have enter and exit state which could be used for enhancing the system. In the enter state (IT S NOT CALLED STATE BY THE WAY) will when you enter variable could be initiated check if required vslues are set for proper functioning of state like SpeedAdjustment is defined first in the enter state if each state have uniques difference. For exit, could be used for state to complete what is going on and get ready for next state, for example in this current when exiting to overtaking state the overtaking the analysis done for overtaking are stored in as struct data (SHOW IMAGE) </w:t>
+      </w:r>
+      <w:r>
+        <w:t xml:space="preserve">that would be sent to a overtake state on success if not fails and return back to current state. </w:t>
       </w:r>
     </w:p>
     <w:p/>
@@ -2817,37 +2723,19 @@
         <w:t xml:space="preserve"> </w:t>
       </w:r>
       <w:r>
-        <w:t xml:space="preserve">This data/information is received through analysis </w:t>
-      </w:r>
-      <w:proofErr w:type="gramStart"/>
-      <w:r>
-        <w:t>by the use of</w:t>
-      </w:r>
-      <w:proofErr w:type="gramEnd"/>
-      <w:r>
-        <w:t xml:space="preserve"> multiple collision line </w:t>
-      </w:r>
-      <w:proofErr w:type="spellStart"/>
-      <w:r>
-        <w:t>raycasting</w:t>
-      </w:r>
-      <w:proofErr w:type="spellEnd"/>
-      <w:r>
-        <w:t xml:space="preserve"> using vector mathematics to define the line function for a better understanding of the play space to be sent to the AI system for interpretation.</w:t>
+        <w:t>This data/information is received through analysis by the use of multiple collision line raycasting using vector mathematics to define the line function for a better understanding of the play space to be sent to the AI system for interpretation.</w:t>
+      </w:r>
+    </w:p>
+    <w:p/>
+    <w:p>
+      <w:r>
+        <w:t>Talk about dynamic change in the side whisky angles, found the document before but forgot where.</w:t>
       </w:r>
     </w:p>
     <w:p>
       <w:r>
         <w:tab/>
-        <w:t xml:space="preserve">Different type of collision </w:t>
-      </w:r>
-      <w:proofErr w:type="spellStart"/>
-      <w:r>
-        <w:t>raycast</w:t>
-      </w:r>
-      <w:proofErr w:type="spellEnd"/>
-      <w:r>
-        <w:t xml:space="preserve"> were used to analysis the play space, which includes:</w:t>
+        <w:t>Different type of collision raycast were used to analysis the play space, which includes:</w:t>
       </w:r>
     </w:p>
     <w:p>
@@ -2859,15 +2747,7 @@
         </w:numPr>
       </w:pPr>
       <w:r>
-        <w:t xml:space="preserve">Single ray: from the </w:t>
-      </w:r>
-      <w:proofErr w:type="spellStart"/>
-      <w:r>
-        <w:t>center</w:t>
-      </w:r>
-      <w:proofErr w:type="spellEnd"/>
-      <w:r>
-        <w:t xml:space="preserve"> of each car forward (mainly used for distance detection)</w:t>
+        <w:t>Single ray: from the center of each car forward (mainly used for distance detection)</w:t>
       </w:r>
     </w:p>
     <w:p>
@@ -2879,23 +2759,7 @@
         </w:numPr>
       </w:pPr>
       <w:r>
-        <w:t xml:space="preserve">Single ray with parallel whiskey: Is where three ray, one from the </w:t>
-      </w:r>
-      <w:proofErr w:type="spellStart"/>
-      <w:r>
-        <w:t>center</w:t>
-      </w:r>
-      <w:proofErr w:type="spellEnd"/>
-      <w:r>
-        <w:t xml:space="preserve"> forward and two whiskeys on the side to the </w:t>
-      </w:r>
-      <w:proofErr w:type="spellStart"/>
-      <w:r>
-        <w:t>center</w:t>
-      </w:r>
-      <w:proofErr w:type="spellEnd"/>
-      <w:r>
-        <w:t xml:space="preserve"> of the main ray to check for possible overtaking. </w:t>
+        <w:t xml:space="preserve">Single ray with parallel whiskey: Is where three ray, one from the center forward and two whiskeys on the side to the center of the main ray to check for possible overtaking. </w:t>
       </w:r>
     </w:p>
     <w:p>
@@ -2907,15 +2771,7 @@
         </w:numPr>
       </w:pPr>
       <w:r>
-        <w:t xml:space="preserve">Single ray with cone angle whiskeys: Used for opponent awareness </w:t>
-      </w:r>
-      <w:proofErr w:type="gramStart"/>
-      <w:r>
-        <w:t>an</w:t>
-      </w:r>
-      <w:proofErr w:type="gramEnd"/>
-      <w:r>
-        <w:t xml:space="preserve"> possible collision</w:t>
+        <w:t>Single ray with cone angle whiskeys: Used for opponent awareness an possible collision</w:t>
       </w:r>
     </w:p>
     <w:p/>
@@ -2933,31 +2789,11 @@
     <w:p>
       <w:r>
         <w:tab/>
-        <w:t xml:space="preserve">The use of Fuzzy Logic allows to work with grey area, not just black and white. </w:t>
-      </w:r>
-      <w:proofErr w:type="gramStart"/>
-      <w:r>
-        <w:t>And also</w:t>
-      </w:r>
-      <w:proofErr w:type="gramEnd"/>
-      <w:r>
-        <w:t xml:space="preserve"> helped to make the drivers </w:t>
-      </w:r>
-      <w:proofErr w:type="spellStart"/>
-      <w:r>
-        <w:t>abit</w:t>
-      </w:r>
-      <w:proofErr w:type="spellEnd"/>
-      <w:r>
-        <w:t xml:space="preserve"> </w:t>
-      </w:r>
-      <w:proofErr w:type="spellStart"/>
-      <w:r>
-        <w:t>uniques</w:t>
-      </w:r>
-      <w:proofErr w:type="spellEnd"/>
-      <w:r>
-        <w:t xml:space="preserve"> in behaviours. It is used as “to what degree” or “how much”. Unlike the traditional Boolean logic which defines true or false, with fuzzy logic allows to mathematical model size concept such as “how true”, “pretty big”, “medium”, “really small”. With a system embedded with fuzzy logic AI characters can have deeper reasoning to traditional “true or false”. </w:t>
+        <w:t xml:space="preserve">The use of Fuzzy Logic allows to work with grey area, not just black and white. And also helped to make the drivers abit uniques in behaviours. It is used as “to what degree” or “how much”. Unlike the traditional Boolean logic which defines true or false, with fuzzy logic allows to mathematical model size concept such as “how true”, “pretty big”, “medium”, “really small”. With a </w:t>
+      </w:r>
+      <w:r>
+        <w:lastRenderedPageBreak/>
+        <w:t xml:space="preserve">system embedded with fuzzy logic AI characters can have deeper reasoning to traditional “true or false”. </w:t>
       </w:r>
       <w:sdt>
         <w:sdtPr>
@@ -2991,7 +2827,6 @@
         <w:rPr>
           <w:noProof/>
         </w:rPr>
-        <w:lastRenderedPageBreak/>
         <w:drawing>
           <wp:anchor distT="0" distB="0" distL="114300" distR="114300" simplePos="0" relativeHeight="251665408" behindDoc="0" locked="0" layoutInCell="1" allowOverlap="1" wp14:anchorId="6DE6D3A5" wp14:editId="05617517">
             <wp:simplePos x="0" y="0"/>
@@ -3108,23 +2943,7 @@
         <w:t xml:space="preserve">: Are </w:t>
       </w:r>
       <w:r>
-        <w:t xml:space="preserve">hard values that tells the system specific </w:t>
-      </w:r>
-      <w:proofErr w:type="spellStart"/>
-      <w:r>
-        <w:t>inforamtions</w:t>
-      </w:r>
-      <w:proofErr w:type="spellEnd"/>
-      <w:r>
-        <w:t xml:space="preserve">, for the Driver Speed System see Appendix D, </w:t>
-      </w:r>
-      <w:proofErr w:type="gramStart"/>
-      <w:r>
-        <w:t>The</w:t>
-      </w:r>
-      <w:proofErr w:type="gramEnd"/>
-      <w:r>
-        <w:t xml:space="preserve"> process method takes in speed, distance and also the allowance for both speed and distance.</w:t>
+        <w:t>hard values that tells the system specific inforamtions, for the Driver Speed System see Appendix D, The process method takes in speed, distance and also the allowance for both speed and distance.</w:t>
       </w:r>
     </w:p>
     <w:p>
@@ -3154,23 +2973,7 @@
         <w:ind w:firstLine="360"/>
       </w:pPr>
       <w:r>
-        <w:t xml:space="preserve">For this Car AI Behaviour the </w:t>
-      </w:r>
-      <w:proofErr w:type="gramStart"/>
-      <w:r>
-        <w:t>set</w:t>
-      </w:r>
-      <w:proofErr w:type="gramEnd"/>
-      <w:r>
-        <w:t xml:space="preserve"> which is called </w:t>
-      </w:r>
-      <w:proofErr w:type="spellStart"/>
-      <w:r>
-        <w:t>DecisionRating</w:t>
-      </w:r>
-      <w:proofErr w:type="spellEnd"/>
-      <w:r>
-        <w:t xml:space="preserve"> with members High, Average and Low. To rate a current speed, the average is aggregated:</w:t>
+        <w:t>For this Car AI Behaviour the set which is called DecisionRating with members High, Average and Low. To rate a current speed, the average is aggregated:</w:t>
       </w:r>
     </w:p>
     <w:p>
@@ -3242,79 +3045,7 @@
         <w:rPr>
           <w:rFonts w:eastAsiaTheme="minorEastAsia"/>
         </w:rPr>
-        <w:t xml:space="preserve">With the help of Unity </w:t>
-      </w:r>
-      <w:proofErr w:type="spellStart"/>
-      <w:r>
-        <w:rPr>
-          <w:rFonts w:eastAsiaTheme="minorEastAsia"/>
-        </w:rPr>
-        <w:t>AnimationCurve</w:t>
-      </w:r>
-      <w:proofErr w:type="spellEnd"/>
-      <w:r>
-        <w:rPr>
-          <w:rFonts w:eastAsiaTheme="minorEastAsia"/>
-        </w:rPr>
-        <w:t xml:space="preserve"> see Appendix C, to save time with complex mathematics calculations. Animation Curve is used to define the degree of member (DOM) in the </w:t>
-      </w:r>
-      <w:proofErr w:type="spellStart"/>
-      <w:r>
-        <w:rPr>
-          <w:rFonts w:eastAsiaTheme="minorEastAsia"/>
-        </w:rPr>
-        <w:t>DecisionRating</w:t>
-      </w:r>
-      <w:proofErr w:type="spellEnd"/>
-      <w:r>
-        <w:rPr>
-          <w:rFonts w:eastAsiaTheme="minorEastAsia"/>
-        </w:rPr>
-        <w:t xml:space="preserve"> Set. Which also creates a </w:t>
-      </w:r>
-      <w:proofErr w:type="spellStart"/>
-      <w:r>
-        <w:rPr>
-          <w:rFonts w:eastAsiaTheme="minorEastAsia"/>
-        </w:rPr>
-        <w:t>uniques</w:t>
-      </w:r>
-      <w:proofErr w:type="spellEnd"/>
-      <w:r>
-        <w:rPr>
-          <w:rFonts w:eastAsiaTheme="minorEastAsia"/>
-        </w:rPr>
-        <w:t xml:space="preserve"> behaviour across the drivers by easy adjusting the animation </w:t>
-      </w:r>
-      <w:proofErr w:type="spellStart"/>
-      <w:proofErr w:type="gramStart"/>
-      <w:r>
-        <w:rPr>
-          <w:rFonts w:eastAsiaTheme="minorEastAsia"/>
-        </w:rPr>
-        <w:t>curve.To</w:t>
-      </w:r>
-      <w:proofErr w:type="spellEnd"/>
-      <w:proofErr w:type="gramEnd"/>
-      <w:r>
-        <w:rPr>
-          <w:rFonts w:eastAsiaTheme="minorEastAsia"/>
-        </w:rPr>
-        <w:t xml:space="preserve"> rate the degree of member of the ratio, the Evaluation method is called on corresponding </w:t>
-      </w:r>
-      <w:proofErr w:type="spellStart"/>
-      <w:r>
-        <w:rPr>
-          <w:rFonts w:eastAsiaTheme="minorEastAsia"/>
-        </w:rPr>
-        <w:t>AnimationCurves</w:t>
-      </w:r>
-      <w:proofErr w:type="spellEnd"/>
-      <w:r>
-        <w:rPr>
-          <w:rFonts w:eastAsiaTheme="minorEastAsia"/>
-        </w:rPr>
-        <w:t>.</w:t>
+        <w:t>With the help of Unity AnimationCurve see Appendix C, to save time with complex mathematics calculations. Animation Curve is used to define the degree of member (DOM) in the DecisionRating Set. Which also creates a uniques behaviour across the drivers by easy adjusting the animation curve.To rate the degree of member of the ratio, the Evaluation method is called on corresponding AnimationCurves.</w:t>
       </w:r>
     </w:p>
     <w:p>
@@ -3329,62 +3060,18 @@
         <w:rPr>
           <w:rFonts w:eastAsiaTheme="minorEastAsia"/>
         </w:rPr>
-        <w:t xml:space="preserve">Degree of x = </w:t>
-      </w:r>
-      <w:proofErr w:type="spellStart"/>
-      <w:proofErr w:type="gramStart"/>
+        <w:t>Degree of x = animationCurve.x.Evaluate(ratio).</w:t>
+      </w:r>
+    </w:p>
+    <w:p>
+      <w:pPr>
+        <w:ind w:firstLine="360"/>
+      </w:pPr>
       <w:r>
         <w:rPr>
           <w:rFonts w:eastAsiaTheme="minorEastAsia"/>
         </w:rPr>
-        <w:t>animationCurve.x.Evaluate</w:t>
-      </w:r>
-      <w:proofErr w:type="spellEnd"/>
-      <w:proofErr w:type="gramEnd"/>
-      <w:r>
-        <w:rPr>
-          <w:rFonts w:eastAsiaTheme="minorEastAsia"/>
-        </w:rPr>
-        <w:t>(ratio).</w:t>
-      </w:r>
-    </w:p>
-    <w:p>
-      <w:pPr>
-        <w:ind w:firstLine="360"/>
-      </w:pPr>
-      <w:r>
-        <w:rPr>
-          <w:rFonts w:eastAsiaTheme="minorEastAsia"/>
-        </w:rPr>
-        <w:t xml:space="preserve">Where x is the member of </w:t>
-      </w:r>
-      <w:proofErr w:type="spellStart"/>
-      <w:r>
-        <w:rPr>
-          <w:rFonts w:eastAsiaTheme="minorEastAsia"/>
-        </w:rPr>
-        <w:t>DecisionRating</w:t>
-      </w:r>
-      <w:proofErr w:type="spellEnd"/>
-      <w:r>
-        <w:rPr>
-          <w:rFonts w:eastAsiaTheme="minorEastAsia"/>
-        </w:rPr>
-        <w:t xml:space="preserve">, </w:t>
-      </w:r>
-      <w:proofErr w:type="gramStart"/>
-      <w:r>
-        <w:rPr>
-          <w:rFonts w:eastAsiaTheme="minorEastAsia"/>
-        </w:rPr>
-        <w:t>The</w:t>
-      </w:r>
-      <w:proofErr w:type="gramEnd"/>
-      <w:r>
-        <w:rPr>
-          <w:rFonts w:eastAsiaTheme="minorEastAsia"/>
-        </w:rPr>
-        <w:t xml:space="preserve"> degree of high, medium and low defines the belongs of the input data to the member.</w:t>
+        <w:t>Where x is the member of DecisionRating, The degree of high, medium and low defines the belongs of the input data to the member.</w:t>
       </w:r>
     </w:p>
     <w:p>
@@ -3487,15 +3174,7 @@
         <w:ind w:firstLine="360"/>
       </w:pPr>
       <w:r>
-        <w:t xml:space="preserve">This model outputs the data as a single </w:t>
-      </w:r>
-      <w:proofErr w:type="spellStart"/>
-      <w:r>
-        <w:t>enum</w:t>
-      </w:r>
-      <w:proofErr w:type="spellEnd"/>
-      <w:r>
-        <w:t xml:space="preserve"> variable see Appendix E, SpeedAdjustment.</w:t>
+        <w:t>This model outputs the data as a single enum variable see Appendix E, SpeedAdjustment.</w:t>
       </w:r>
       <w:r>
         <w:t xml:space="preserve"> The table below shows the relationship based on Speed and Distance to determine the SpeedAdjustment state.</w:t>
@@ -3627,7 +3306,6 @@
               <w:jc w:val="center"/>
             </w:pPr>
             <w:r>
-              <w:lastRenderedPageBreak/>
               <w:t>Medium Distance</w:t>
             </w:r>
           </w:p>
@@ -4605,25 +4283,8 @@
         <w:t xml:space="preserve"> </w:t>
       </w:r>
       <w:r>
-        <w:t xml:space="preserve">when one of the </w:t>
-      </w:r>
-      <w:proofErr w:type="spellStart"/>
-      <w:r>
-        <w:t>raycast</w:t>
-      </w:r>
-      <w:proofErr w:type="spellEnd"/>
-      <w:r>
-        <w:t xml:space="preserve"> returns true, the minimum collision is decided based on the if the obstacle is on the two side whiskeys. A </w:t>
-      </w:r>
-      <w:proofErr w:type="spellStart"/>
-      <w:r>
-        <w:t>Maxmum</w:t>
-      </w:r>
-      <w:proofErr w:type="spellEnd"/>
-      <w:r>
-        <w:t xml:space="preserve"> collision is predicted if the middle ray returns true, which triggers a </w:t>
-      </w:r>
-      <w:proofErr w:type="spellStart"/>
+        <w:t xml:space="preserve">when one of the raycast returns true, the minimum collision is decided based on the if the obstacle is on the two side whiskeys. A Maxmum collision is predicted if the middle ray returns true, which triggers a </w:t>
+      </w:r>
       <w:r>
         <w:rPr>
           <w:b/>
@@ -4631,7 +4292,6 @@
         </w:rPr>
         <w:t>SweepCheck</w:t>
       </w:r>
-      <w:proofErr w:type="spellEnd"/>
       <w:r>
         <w:t>.</w:t>
       </w:r>
@@ -4644,29 +4304,15 @@
           <w:numId w:val="5"/>
         </w:numPr>
       </w:pPr>
-      <w:proofErr w:type="spellStart"/>
       <w:r>
         <w:rPr>
           <w:b/>
           <w:bCs/>
         </w:rPr>
-        <w:t>SweepCheck</w:t>
-      </w:r>
-      <w:proofErr w:type="spellEnd"/>
-      <w:r>
-        <w:rPr>
-          <w:b/>
-          <w:bCs/>
-        </w:rPr>
-        <w:t xml:space="preserve">: </w:t>
-      </w:r>
-      <w:proofErr w:type="spellStart"/>
-      <w:r>
-        <w:t>SweepCheck</w:t>
-      </w:r>
-      <w:proofErr w:type="spellEnd"/>
-      <w:r>
-        <w:t xml:space="preserve"> returns the direction of the most danger as integer -1 or 1 for left and right respectively. The check is performed by shooting multiple rays from left to right within the side whiskeys.</w:t>
+        <w:t xml:space="preserve">SweepCheck: </w:t>
+      </w:r>
+      <w:r>
+        <w:t>SweepCheck returns the direction of the most danger as integer -1 or 1 for left and right respectively. The check is performed by shooting multiple rays from left to right within the side whiskeys.</w:t>
       </w:r>
       <w:r>
         <w:rPr>
@@ -4858,15 +4504,7 @@
         <w:t>From Figure 4 above the yellow-ray indicates false collision and red for true collisions. The direction of danger is computed based on the side with the most true collision.</w:t>
       </w:r>
       <w:r>
-        <w:t xml:space="preserve"> See Appendix </w:t>
-      </w:r>
-      <w:proofErr w:type="gramStart"/>
-      <w:r>
-        <w:t>F,  for</w:t>
-      </w:r>
-      <w:proofErr w:type="gramEnd"/>
-      <w:r>
-        <w:t xml:space="preserve"> the </w:t>
+        <w:t xml:space="preserve"> See Appendix F,  for the </w:t>
       </w:r>
       <w:r>
         <w:t>sweep technique algorithm</w:t>
@@ -4909,15 +4547,7 @@
     <w:p/>
     <w:p>
       <w:r>
-        <w:t xml:space="preserve">The design/level design of the track is very </w:t>
-      </w:r>
-      <w:proofErr w:type="gramStart"/>
-      <w:r>
-        <w:t>important</w:t>
-      </w:r>
-      <w:proofErr w:type="gramEnd"/>
-      <w:r>
-        <w:t xml:space="preserve"> </w:t>
+        <w:t xml:space="preserve">The design/level design of the track is very important </w:t>
       </w:r>
     </w:p>
     <w:p/>
@@ -5160,7 +4790,7 @@
         </w:rPr>
         <w:lastRenderedPageBreak/>
         <w:drawing>
-          <wp:anchor distT="0" distB="0" distL="114300" distR="114300" simplePos="0" relativeHeight="251670528" behindDoc="0" locked="0" layoutInCell="1" allowOverlap="1" wp14:anchorId="56955C82" wp14:editId="655D8CE5">
+          <wp:anchor distT="0" distB="0" distL="114300" distR="114300" simplePos="0" relativeHeight="251670528" behindDoc="0" locked="0" layoutInCell="1" allowOverlap="1" wp14:anchorId="56955C82" wp14:editId="54B413F6">
             <wp:simplePos x="0" y="0"/>
             <wp:positionH relativeFrom="margin">
               <wp:align>right</wp:align>

</xml_diff>